<commit_message>
Bundling rewrited. Filling improved. Switch to SemVer
</commit_message>
<xml_diff>
--- a/templates/_TestNum2Words/TestNum2Words.docx
+++ b/templates/_TestNum2Words/TestNum2Words.docx
@@ -20,7 +20,7 @@
           <w:szCs w:val="24"/>
           <w:lang w:val="en-US"/>
         </w:rPr>
-        <w:t>{{ words1 }}</w:t>
+        <w:t xml:space="preserve">{{ apart_no }} – {{ </w:t>
       </w:r>
       <w:r>
         <w:rPr>
@@ -30,19 +30,8 @@
           <w:szCs w:val="24"/>
           <w:lang w:val="en-US"/>
         </w:rPr>
-        <w:t xml:space="preserve"> - {{ words11 }}</w:t>
+        <w:t>apart_no_words</w:t>
       </w:r>
-    </w:p>
-    <w:p>
-      <w:pPr>
-        <w:rPr>
-          <w:bCs/>
-          <w:color w:val="000000"/>
-          <w:sz w:val="24"/>
-          <w:szCs w:val="24"/>
-          <w:lang w:val="en-US"/>
-        </w:rPr>
-      </w:pPr>
       <w:r>
         <w:rPr>
           <w:bCs/>
@@ -51,7 +40,38 @@
           <w:szCs w:val="24"/>
           <w:lang w:val="en-US"/>
         </w:rPr>
-        <w:t>{{ words2 }} – {{ words21 }}</w:t>
+        <w:t xml:space="preserve"> }}</w:t>
+      </w:r>
+      <w:r>
+        <w:rPr>
+          <w:bCs/>
+          <w:color w:val="000000"/>
+          <w:sz w:val="24"/>
+          <w:szCs w:val="24"/>
+          <w:lang w:val="en-US"/>
+        </w:rPr>
+        <w:br/>
+        <w:t xml:space="preserve">{{ object_id }} – {{ </w:t>
+      </w:r>
+      <w:r>
+        <w:rPr>
+          <w:bCs/>
+          <w:color w:val="000000"/>
+          <w:sz w:val="24"/>
+          <w:szCs w:val="24"/>
+          <w:lang w:val="en-US"/>
+        </w:rPr>
+        <w:t>object_id</w:t>
+      </w:r>
+      <w:r>
+        <w:rPr>
+          <w:bCs/>
+          <w:color w:val="000000"/>
+          <w:sz w:val="24"/>
+          <w:szCs w:val="24"/>
+          <w:lang w:val="en-US"/>
+        </w:rPr>
+        <w:t>_words }}</w:t>
       </w:r>
     </w:p>
     <w:p>
@@ -60,6 +80,7 @@
           <w:lang w:val="en-US"/>
         </w:rPr>
       </w:pPr>
+      <w:proofErr w:type="gramStart"/>
       <w:r>
         <w:rPr>
           <w:bCs/>
@@ -68,7 +89,38 @@
           <w:szCs w:val="24"/>
           <w:lang w:val="en-US"/>
         </w:rPr>
-        <w:t>{{ words3 }} – {{ words31 }}</w:t>
+        <w:t>{{ area</w:t>
+      </w:r>
+      <w:proofErr w:type="gramEnd"/>
+      <w:r>
+        <w:rPr>
+          <w:bCs/>
+          <w:color w:val="000000"/>
+          <w:sz w:val="24"/>
+          <w:szCs w:val="24"/>
+          <w:lang w:val="en-US"/>
+        </w:rPr>
+        <w:t xml:space="preserve"> }} – {{ </w:t>
+      </w:r>
+      <w:r>
+        <w:rPr>
+          <w:bCs/>
+          <w:color w:val="000000"/>
+          <w:sz w:val="24"/>
+          <w:szCs w:val="24"/>
+          <w:lang w:val="en-US"/>
+        </w:rPr>
+        <w:t>area</w:t>
+      </w:r>
+      <w:r>
+        <w:rPr>
+          <w:bCs/>
+          <w:color w:val="000000"/>
+          <w:sz w:val="24"/>
+          <w:szCs w:val="24"/>
+          <w:lang w:val="en-US"/>
+        </w:rPr>
+        <w:t>_words }}</w:t>
       </w:r>
     </w:p>
     <w:sectPr>

</xml_diff>